<commit_message>
Précisions énoncée : consignes et barême
</commit_message>
<xml_diff>
--- a/Examen Final Formatif A24.docx
+++ b/Examen Final Formatif A24.docx
@@ -1,6 +1,6 @@
 
 <file path=word/document.xml><?xml version="1.0" encoding="utf-8"?>
-<w:document xmlns:wpc="http://schemas.microsoft.com/office/word/2010/wordprocessingCanvas" xmlns:cx="http://schemas.microsoft.com/office/drawing/2014/chartex" xmlns:cx1="http://schemas.microsoft.com/office/drawing/2015/9/8/chartex" xmlns:cx2="http://schemas.microsoft.com/office/drawing/2015/10/21/chartex" xmlns:cx3="http://schemas.microsoft.com/office/drawing/2016/5/9/chartex" xmlns:cx4="http://schemas.microsoft.com/office/drawing/2016/5/10/chartex" xmlns:cx5="http://schemas.microsoft.com/office/drawing/2016/5/11/chartex" xmlns:cx6="http://schemas.microsoft.com/office/drawing/2016/5/12/chartex" xmlns:cx7="http://schemas.microsoft.com/office/drawing/2016/5/13/chartex" xmlns:cx8="http://schemas.microsoft.com/office/drawing/2016/5/14/chartex" xmlns:mc="http://schemas.openxmlformats.org/markup-compatibility/2006" xmlns:aink="http://schemas.microsoft.com/office/drawing/2016/ink" xmlns:am3d="http://schemas.microsoft.com/office/drawing/2017/model3d" xmlns:o="urn:schemas-microsoft-com:office:office" xmlns:oel="http://schemas.microsoft.com/office/2019/extlst" xmlns:r="http://schemas.openxmlformats.org/officeDocument/2006/relationships" xmlns:m="http://schemas.openxmlformats.org/officeDocument/2006/math" xmlns:v="urn:schemas-microsoft-com:vml" xmlns:wp14="http://schemas.microsoft.com/office/word/2010/wordprocessingDrawing" xmlns:wp="http://schemas.openxmlformats.org/drawingml/2006/wordprocessingDrawing" xmlns:w10="urn:schemas-microsoft-com:office:word" xmlns:w="http://schemas.openxmlformats.org/wordprocessingml/2006/main" xmlns:w14="http://schemas.microsoft.com/office/word/2010/wordml" xmlns:w15="http://schemas.microsoft.com/office/word/2012/wordml" xmlns:w16cex="http://schemas.microsoft.com/office/word/2018/wordml/cex" xmlns:w16cid="http://schemas.microsoft.com/office/word/2016/wordml/cid" xmlns:w16="http://schemas.microsoft.com/office/word/2018/wordml" xmlns:w16du="http://schemas.microsoft.com/office/word/2023/wordml/word16du" xmlns:w16sdtdh="http://schemas.microsoft.com/office/word/2020/wordml/sdtdatahash" xmlns:w16se="http://schemas.microsoft.com/office/word/2015/wordml/symex" xmlns:wpg="http://schemas.microsoft.com/office/word/2010/wordprocessingGroup" xmlns:wpi="http://schemas.microsoft.com/office/word/2010/wordprocessingInk" xmlns:wne="http://schemas.microsoft.com/office/word/2006/wordml" xmlns:wps="http://schemas.microsoft.com/office/word/2010/wordprocessingShape" mc:Ignorable="w14 w15 w16se w16cid w16 w16cex w16sdtdh w16du wp14">
+<w:document xmlns:wpc="http://schemas.microsoft.com/office/word/2010/wordprocessingCanvas" xmlns:cx="http://schemas.microsoft.com/office/drawing/2014/chartex" xmlns:cx1="http://schemas.microsoft.com/office/drawing/2015/9/8/chartex" xmlns:cx2="http://schemas.microsoft.com/office/drawing/2015/10/21/chartex" xmlns:cx3="http://schemas.microsoft.com/office/drawing/2016/5/9/chartex" xmlns:cx4="http://schemas.microsoft.com/office/drawing/2016/5/10/chartex" xmlns:cx5="http://schemas.microsoft.com/office/drawing/2016/5/11/chartex" xmlns:cx6="http://schemas.microsoft.com/office/drawing/2016/5/12/chartex" xmlns:cx7="http://schemas.microsoft.com/office/drawing/2016/5/13/chartex" xmlns:cx8="http://schemas.microsoft.com/office/drawing/2016/5/14/chartex" xmlns:mc="http://schemas.openxmlformats.org/markup-compatibility/2006" xmlns:aink="http://schemas.microsoft.com/office/drawing/2016/ink" xmlns:am3d="http://schemas.microsoft.com/office/drawing/2017/model3d" xmlns:o="urn:schemas-microsoft-com:office:office" xmlns:oel="http://schemas.microsoft.com/office/2019/extlst" xmlns:r="http://schemas.openxmlformats.org/officeDocument/2006/relationships" xmlns:m="http://schemas.openxmlformats.org/officeDocument/2006/math" xmlns:v="urn:schemas-microsoft-com:vml" xmlns:wp14="http://schemas.microsoft.com/office/word/2010/wordprocessingDrawing" xmlns:wp="http://schemas.openxmlformats.org/drawingml/2006/wordprocessingDrawing" xmlns:w10="urn:schemas-microsoft-com:office:word" xmlns:w="http://schemas.openxmlformats.org/wordprocessingml/2006/main" xmlns:w14="http://schemas.microsoft.com/office/word/2010/wordml" xmlns:w15="http://schemas.microsoft.com/office/word/2012/wordml" xmlns:w16cex="http://schemas.microsoft.com/office/word/2018/wordml/cex" xmlns:w16cid="http://schemas.microsoft.com/office/word/2016/wordml/cid" xmlns:w16="http://schemas.microsoft.com/office/word/2018/wordml" xmlns:w16du="http://schemas.microsoft.com/office/word/2023/wordml/word16du" xmlns:w16sdtdh="http://schemas.microsoft.com/office/word/2020/wordml/sdtdatahash" xmlns:w16sdtfl="http://schemas.microsoft.com/office/word/2024/wordml/sdtformatlock" xmlns:w16se="http://schemas.microsoft.com/office/word/2015/wordml/symex" xmlns:wpg="http://schemas.microsoft.com/office/word/2010/wordprocessingGroup" xmlns:wpi="http://schemas.microsoft.com/office/word/2010/wordprocessingInk" xmlns:wne="http://schemas.microsoft.com/office/word/2006/wordml" xmlns:wps="http://schemas.microsoft.com/office/word/2010/wordprocessingShape" mc:Ignorable="w14 w15 w16se w16cid w16 w16cex w16sdtdh w16sdtfl w16du wp14">
   <w:body>
     <w:p>
       <w:pPr>
@@ -18,7 +18,6 @@
         </w:rPr>
         <w:t xml:space="preserve">Examen </w:t>
       </w:r>
-      <w:proofErr w:type="gramStart"/>
       <w:r>
         <w:rPr>
           <w:lang w:val="fr-CA"/>
@@ -29,14 +28,7 @@
         <w:rPr>
           <w:lang w:val="fr-CA"/>
         </w:rPr>
-        <w:t xml:space="preserve"> -</w:t>
-      </w:r>
-      <w:proofErr w:type="gramEnd"/>
-      <w:r>
-        <w:rPr>
-          <w:lang w:val="fr-CA"/>
-        </w:rPr>
-        <w:t xml:space="preserve"> </w:t>
+        <w:t xml:space="preserve"> - </w:t>
       </w:r>
       <w:r>
         <w:rPr>
@@ -109,6 +101,7 @@
           <w:lang w:val="fr-CA"/>
         </w:rPr>
       </w:pPr>
+      <w:bookmarkStart w:id="0" w:name="_Hlk197590469"/>
       <w:r>
         <w:rPr>
           <w:lang w:val="fr-CA"/>
@@ -182,6 +175,117 @@
     </w:p>
     <w:p>
       <w:pPr>
+        <w:pStyle w:val="Paragraphedeliste"/>
+        <w:numPr>
+          <w:ilvl w:val="0"/>
+          <w:numId w:val="1"/>
+        </w:numPr>
+        <w:rPr>
+          <w:lang w:val="fr-CA"/>
+        </w:rPr>
+      </w:pPr>
+      <w:r>
+        <w:rPr>
+          <w:lang w:val="fr-CA"/>
+        </w:rPr>
+        <w:t>Sacs en avant.</w:t>
+      </w:r>
+    </w:p>
+    <w:p>
+      <w:pPr>
+        <w:pStyle w:val="Paragraphedeliste"/>
+        <w:numPr>
+          <w:ilvl w:val="0"/>
+          <w:numId w:val="1"/>
+        </w:numPr>
+        <w:rPr>
+          <w:lang w:val="fr-CA"/>
+        </w:rPr>
+      </w:pPr>
+      <w:r>
+        <w:rPr>
+          <w:lang w:val="fr-CA"/>
+        </w:rPr>
+        <w:t>Téléphone dans le sac.</w:t>
+      </w:r>
+    </w:p>
+    <w:p>
+      <w:pPr>
+        <w:pStyle w:val="Paragraphedeliste"/>
+        <w:numPr>
+          <w:ilvl w:val="0"/>
+          <w:numId w:val="1"/>
+        </w:numPr>
+        <w:rPr>
+          <w:lang w:val="fr-CA"/>
+        </w:rPr>
+      </w:pPr>
+      <w:r>
+        <w:rPr>
+          <w:lang w:val="fr-CA"/>
+        </w:rPr>
+        <w:t xml:space="preserve">Les exercices doivent être </w:t>
+      </w:r>
+      <w:r>
+        <w:rPr>
+          <w:b/>
+          <w:bCs/>
+          <w:lang w:val="fr-CA"/>
+        </w:rPr>
+        <w:t>fonctionnels</w:t>
+      </w:r>
+      <w:r>
+        <w:rPr>
+          <w:lang w:val="fr-CA"/>
+        </w:rPr>
+        <w:t xml:space="preserve"> pour être </w:t>
+      </w:r>
+      <w:r>
+        <w:rPr>
+          <w:lang w:val="fr-CA"/>
+        </w:rPr>
+        <w:t>évalués</w:t>
+      </w:r>
+      <w:r>
+        <w:rPr>
+          <w:lang w:val="fr-CA"/>
+        </w:rPr>
+        <w:t xml:space="preserve">. </w:t>
+      </w:r>
+      <w:r>
+        <w:rPr>
+          <w:lang w:val="fr-CA"/>
+        </w:rPr>
+        <w:t>Le code ne sera pas évalué.</w:t>
+      </w:r>
+    </w:p>
+    <w:p>
+      <w:pPr>
+        <w:pStyle w:val="Paragraphedeliste"/>
+        <w:numPr>
+          <w:ilvl w:val="0"/>
+          <w:numId w:val="1"/>
+        </w:numPr>
+        <w:rPr>
+          <w:lang w:val="fr-CA"/>
+        </w:rPr>
+      </w:pPr>
+      <w:r>
+        <w:rPr>
+          <w:lang w:val="fr-CA"/>
+        </w:rPr>
+        <w:t>Si le code ne compile pas pour l’une des questions, vous partez avec -20% sur celle-ci</w:t>
+      </w:r>
+      <w:r>
+        <w:rPr>
+          <w:lang w:val="fr-CA"/>
+        </w:rPr>
+        <w:t>.</w:t>
+      </w:r>
+    </w:p>
+    <w:bookmarkEnd w:id="0"/>
+    <w:p>
+      <w:pPr>
         <w:pStyle w:val="Titre1"/>
       </w:pPr>
       <w:r>
@@ -193,11 +297,9 @@
       <w:r>
         <w:t xml:space="preserve">Tests unitaires et </w:t>
       </w:r>
-      <w:proofErr w:type="spellStart"/>
       <w:r>
         <w:t>Mock</w:t>
       </w:r>
-      <w:proofErr w:type="spellEnd"/>
     </w:p>
     <w:p>
       <w:pPr>
@@ -207,9 +309,24 @@
         <w:t>À partir des fichiers de départs</w:t>
       </w:r>
       <w:r>
-        <w:t xml:space="preserve"> dans </w:t>
-      </w:r>
-      <w:proofErr w:type="spellStart"/>
+        <w:t xml:space="preserve"> dan</w:t>
+      </w:r>
+      <w:r>
+        <w:t xml:space="preserve">s le projet </w:t>
+      </w:r>
+      <w:r>
+        <w:rPr>
+          <w:b/>
+          <w:bCs/>
+        </w:rPr>
+        <w:t>WebAPI</w:t>
+      </w:r>
+      <w:r>
+        <w:t xml:space="preserve"> de la solution</w:t>
+      </w:r>
+      <w:r>
+        <w:t xml:space="preserve"> </w:t>
+      </w:r>
       <w:r>
         <w:rPr>
           <w:b/>
@@ -217,11 +334,15 @@
         </w:rPr>
         <w:t>Mock</w:t>
       </w:r>
-      <w:proofErr w:type="spellEnd"/>
-      <w:r>
-        <w:t xml:space="preserve">, tester </w:t>
-      </w:r>
-      <w:proofErr w:type="spellStart"/>
+      <w:r>
+        <w:t>, teste</w:t>
+      </w:r>
+      <w:r>
+        <w:t>z</w:t>
+      </w:r>
+      <w:r>
+        <w:t xml:space="preserve"> </w:t>
+      </w:r>
       <w:r>
         <w:rPr>
           <w:b/>
@@ -240,7 +361,6 @@
         </w:rPr>
         <w:t>sController</w:t>
       </w:r>
-      <w:proofErr w:type="spellEnd"/>
       <w:r>
         <w:t>.</w:t>
       </w:r>
@@ -258,39 +378,26 @@
         <w:jc w:val="both"/>
       </w:pPr>
       <w:r>
-        <w:t xml:space="preserve">Pour tester le contrôleur, vous devrez utiliser un ou plusieurs </w:t>
-      </w:r>
-      <w:proofErr w:type="spellStart"/>
-      <w:r>
-        <w:t>mock</w:t>
-      </w:r>
-      <w:proofErr w:type="spellEnd"/>
-      <w:r>
-        <w:t>.</w:t>
-      </w:r>
-    </w:p>
-    <w:p>
-      <w:pPr>
-        <w:jc w:val="both"/>
-      </w:pPr>
-      <w:r>
-        <w:t xml:space="preserve">Vous devrez donc utiliser le package </w:t>
-      </w:r>
-      <w:proofErr w:type="spellStart"/>
-      <w:r>
-        <w:t>Nuget</w:t>
-      </w:r>
-      <w:proofErr w:type="spellEnd"/>
-      <w:r>
-        <w:t xml:space="preserve"> </w:t>
-      </w:r>
-      <w:proofErr w:type="spellStart"/>
-      <w:r>
-        <w:t>Moq</w:t>
-      </w:r>
-      <w:proofErr w:type="spellEnd"/>
-      <w:r>
-        <w:t>.</w:t>
+        <w:t xml:space="preserve">Pour tester le contrôleur, vous devrez </w:t>
+      </w:r>
+      <w:r>
+        <w:t>mocker certaines propriétés du contrôleur, et complètement mocker le service.</w:t>
+      </w:r>
+    </w:p>
+    <w:p>
+      <w:pPr>
+        <w:jc w:val="both"/>
+      </w:pPr>
+      <w:r>
+        <w:t>Vous serez pénalisés si vous testez la base de données.</w:t>
+      </w:r>
+    </w:p>
+    <w:p>
+      <w:pPr>
+        <w:jc w:val="both"/>
+      </w:pPr>
+      <w:r>
+        <w:t>Vous devrez donc utiliser le package Nuget Moq.</w:t>
       </w:r>
     </w:p>
     <w:p>
@@ -303,7 +410,6 @@
           <w:szCs w:val="26"/>
         </w:rPr>
       </w:pPr>
-      <w:proofErr w:type="spellStart"/>
       <w:r>
         <w:rPr>
           <w:rFonts w:asciiTheme="majorHAnsi" w:eastAsiaTheme="majorEastAsia" w:hAnsiTheme="majorHAnsi" w:cstheme="majorBidi"/>
@@ -313,7 +419,6 @@
         </w:rPr>
         <w:t>ReserveSeat</w:t>
       </w:r>
-      <w:proofErr w:type="spellEnd"/>
     </w:p>
     <w:p>
       <w:pPr>
@@ -332,17 +437,8 @@
         <w:t> Il doit y avoir 4 tests pour couvrir les 4 cas suivants</w:t>
       </w:r>
       <w:r>
-        <w:t xml:space="preserve">. Chaque cas doit inclure un </w:t>
-      </w:r>
-      <w:proofErr w:type="spellStart"/>
-      <w:r>
-        <w:t>assert</w:t>
-      </w:r>
-      <w:proofErr w:type="spellEnd"/>
-      <w:r>
-        <w:t xml:space="preserve"> pour vérifier le résultat de l’appel à </w:t>
-      </w:r>
-      <w:proofErr w:type="spellStart"/>
+        <w:t xml:space="preserve">. Chaque cas doit inclure un assert pour vérifier le résultat de l’appel à </w:t>
+      </w:r>
       <w:r>
         <w:rPr>
           <w:b/>
@@ -350,7 +446,6 @@
         </w:rPr>
         <w:t>ReserveSeat</w:t>
       </w:r>
-      <w:proofErr w:type="spellEnd"/>
       <w:r>
         <w:t>.</w:t>
       </w:r>
@@ -391,7 +486,6 @@
       <w:r>
         <w:t xml:space="preserve"> une place qui est déjà réservée par un autre utilisateur, l’action retourne </w:t>
       </w:r>
-      <w:proofErr w:type="spellStart"/>
       <w:r>
         <w:rPr>
           <w:b/>
@@ -399,7 +493,6 @@
         </w:rPr>
         <w:t>Unauthorized</w:t>
       </w:r>
-      <w:proofErr w:type="spellEnd"/>
       <w:r>
         <w:t>.</w:t>
       </w:r>
@@ -420,7 +513,6 @@
       <w:r>
         <w:t xml:space="preserve"> numéro de la place sélectionnée est plus que le maximum (la salle contient 100 places), l’action retourne </w:t>
       </w:r>
-      <w:proofErr w:type="spellStart"/>
       <w:r>
         <w:rPr>
           <w:b/>
@@ -428,7 +520,6 @@
         </w:rPr>
         <w:t>NotFound</w:t>
       </w:r>
-      <w:proofErr w:type="spellEnd"/>
       <w:r>
         <w:t>.</w:t>
       </w:r>
@@ -446,7 +537,6 @@
       <w:r>
         <w:t xml:space="preserve">Dans le cas où l’utilisateur connecté essaie de réserver une place, mais qu’il a déjà une place de réservée, l’action retourne </w:t>
       </w:r>
-      <w:proofErr w:type="spellStart"/>
       <w:r>
         <w:rPr>
           <w:b/>
@@ -454,7 +544,6 @@
         </w:rPr>
         <w:t>BadRequest</w:t>
       </w:r>
-      <w:proofErr w:type="spellEnd"/>
       <w:r>
         <w:t>.</w:t>
       </w:r>
@@ -470,26 +559,366 @@
       </w:pPr>
       <w:r>
         <w:lastRenderedPageBreak/>
+        <w:t xml:space="preserve">Question </w:t>
+      </w:r>
+      <w:r>
+        <w:t>3</w:t>
+      </w:r>
+      <w:r>
+        <w:t xml:space="preserve"> – </w:t>
+      </w:r>
+      <w:r>
+        <w:t>Animations</w:t>
+      </w:r>
+    </w:p>
+    <w:p>
+      <w:pPr>
+        <w:jc w:val="both"/>
+      </w:pPr>
+      <w:r>
+        <w:t xml:space="preserve">À partir des fichiers de départs dans </w:t>
+      </w:r>
+      <w:r>
+        <w:rPr>
+          <w:b/>
+          <w:bCs/>
+        </w:rPr>
+        <w:t>ngAnimations</w:t>
+      </w:r>
+      <w:r>
+        <w:t xml:space="preserve">, </w:t>
+      </w:r>
+    </w:p>
+    <w:p>
+      <w:pPr>
+        <w:jc w:val="both"/>
+      </w:pPr>
+      <w:r>
+        <w:t xml:space="preserve">Lorsque l’on clique sur </w:t>
+      </w:r>
+      <w:r>
+        <w:rPr>
+          <w:b/>
+          <w:bCs/>
+        </w:rPr>
+        <w:t>« Animer une fois »</w:t>
+      </w:r>
+      <w:r>
+        <w:t xml:space="preserve">, faites les animations </w:t>
+      </w:r>
+      <w:r>
+        <w:rPr>
+          <w:b/>
+          <w:bCs/>
+        </w:rPr>
+        <w:t>Angular</w:t>
+      </w:r>
+      <w:r>
+        <w:t xml:space="preserve"> suivantes :</w:t>
+      </w:r>
+    </w:p>
+    <w:p>
+      <w:pPr>
+        <w:jc w:val="both"/>
+      </w:pPr>
+      <w:r>
+        <w:rPr>
+          <w:b/>
+          <w:bCs/>
+        </w:rPr>
+        <w:t>Animation s</w:t>
+      </w:r>
+      <w:r>
+        <w:rPr>
+          <w:b/>
+          <w:bCs/>
+        </w:rPr>
+        <w:t>hake</w:t>
+      </w:r>
+      <w:r>
+        <w:t xml:space="preserve"> du carré </w:t>
+      </w:r>
+      <w:r>
+        <w:rPr>
+          <w:b/>
+          <w:bCs/>
+        </w:rPr>
+        <w:t>rouge</w:t>
+      </w:r>
+      <w:r>
+        <w:t xml:space="preserve"> pendant 2</w:t>
+      </w:r>
+      <w:r>
+        <w:rPr>
+          <w:b/>
+          <w:bCs/>
+        </w:rPr>
+        <w:t xml:space="preserve"> seconde</w:t>
+      </w:r>
+      <w:r>
+        <w:rPr>
+          <w:b/>
+          <w:bCs/>
+        </w:rPr>
+        <w:t>s</w:t>
+      </w:r>
+    </w:p>
+    <w:p>
+      <w:pPr>
+        <w:jc w:val="both"/>
+      </w:pPr>
+      <w:r>
+        <w:t xml:space="preserve">Aussitôt que la première animation est terminée : </w:t>
+      </w:r>
+    </w:p>
+    <w:p>
+      <w:pPr>
+        <w:jc w:val="both"/>
+      </w:pPr>
+      <w:r>
+        <w:rPr>
+          <w:b/>
+          <w:bCs/>
+        </w:rPr>
+        <w:t>Animation b</w:t>
+      </w:r>
+      <w:r>
+        <w:rPr>
+          <w:b/>
+          <w:bCs/>
+        </w:rPr>
+        <w:t>ounce</w:t>
+      </w:r>
+      <w:r>
+        <w:t xml:space="preserve"> du carré </w:t>
+      </w:r>
+      <w:r>
+        <w:rPr>
+          <w:b/>
+          <w:bCs/>
+        </w:rPr>
+        <w:t>vert</w:t>
+      </w:r>
+      <w:r>
+        <w:t xml:space="preserve"> pendant 4</w:t>
+      </w:r>
+      <w:r>
+        <w:rPr>
+          <w:b/>
+          <w:bCs/>
+        </w:rPr>
+        <w:t xml:space="preserve"> seconde</w:t>
+      </w:r>
+      <w:r>
+        <w:rPr>
+          <w:b/>
+          <w:bCs/>
+        </w:rPr>
+        <w:t>s</w:t>
+      </w:r>
+    </w:p>
+    <w:p>
+      <w:pPr>
+        <w:jc w:val="both"/>
+      </w:pPr>
+      <w:r>
+        <w:rPr>
+          <w:b/>
+          <w:bCs/>
+        </w:rPr>
+        <w:t>1 seconde</w:t>
+      </w:r>
+      <w:r>
+        <w:rPr>
+          <w:b/>
+          <w:bCs/>
+        </w:rPr>
+        <w:t xml:space="preserve"> avant</w:t>
+      </w:r>
+      <w:r>
+        <w:t xml:space="preserve"> que l’animation du carré vert soit terminée :</w:t>
+      </w:r>
+    </w:p>
+    <w:p>
+      <w:pPr>
+        <w:jc w:val="both"/>
+      </w:pPr>
+      <w:r>
+        <w:rPr>
+          <w:b/>
+          <w:bCs/>
+        </w:rPr>
+        <w:t>Animation t</w:t>
+      </w:r>
+      <w:r>
+        <w:rPr>
+          <w:b/>
+          <w:bCs/>
+        </w:rPr>
+        <w:t>ada</w:t>
+      </w:r>
+      <w:r>
+        <w:t xml:space="preserve"> du carré </w:t>
+      </w:r>
+      <w:r>
+        <w:rPr>
+          <w:b/>
+          <w:bCs/>
+        </w:rPr>
+        <w:t>bleu</w:t>
+      </w:r>
+      <w:r>
+        <w:t xml:space="preserve"> pendant 3</w:t>
+      </w:r>
+      <w:r>
+        <w:rPr>
+          <w:b/>
+          <w:bCs/>
+        </w:rPr>
+        <w:t xml:space="preserve"> seconde</w:t>
+      </w:r>
+      <w:r>
+        <w:rPr>
+          <w:b/>
+          <w:bCs/>
+        </w:rPr>
+        <w:t>s</w:t>
+      </w:r>
+    </w:p>
+    <w:p>
+      <w:pPr>
+        <w:jc w:val="both"/>
+      </w:pPr>
+    </w:p>
+    <w:p>
+      <w:pPr>
+        <w:jc w:val="both"/>
+      </w:pPr>
+      <w:r>
+        <w:t xml:space="preserve">Pour le bouton </w:t>
+      </w:r>
+      <w:r>
+        <w:rPr>
+          <w:b/>
+          <w:bCs/>
+        </w:rPr>
+        <w:t>« Animer en boulce »</w:t>
+      </w:r>
+      <w:r>
+        <w:t>, faites exactement les mêmes animations (possible d’utiliser la même méthode, mais avec un paramètre boucle:boolean) et recommencez à les jouer aussitôt que la 3</w:t>
+      </w:r>
+      <w:r>
+        <w:rPr>
+          <w:vertAlign w:val="superscript"/>
+        </w:rPr>
+        <w:t>e</w:t>
+      </w:r>
+      <w:r>
+        <w:t xml:space="preserve"> animation est terminée.</w:t>
+      </w:r>
+    </w:p>
+    <w:p>
+      <w:pPr>
+        <w:jc w:val="both"/>
+      </w:pPr>
+    </w:p>
+    <w:p>
+      <w:pPr>
+        <w:jc w:val="both"/>
+        <w:rPr>
+          <w:b/>
+          <w:bCs/>
+        </w:rPr>
+      </w:pPr>
+      <w:r>
+        <w:t xml:space="preserve">Pour le bouton </w:t>
+      </w:r>
+      <w:r>
+        <w:rPr>
+          <w:b/>
+          <w:bCs/>
+        </w:rPr>
+        <w:t>« Faire tourner »,</w:t>
+      </w:r>
+      <w:r>
+        <w:t xml:space="preserve"> utiliser l’animation </w:t>
+      </w:r>
+      <w:r>
+        <w:rPr>
+          <w:b/>
+          <w:bCs/>
+        </w:rPr>
+        <w:t>css</w:t>
+      </w:r>
+      <w:r>
+        <w:t xml:space="preserve"> avec la classe </w:t>
+      </w:r>
+      <w:r>
+        <w:rPr>
+          <w:b/>
+          <w:bCs/>
+        </w:rPr>
+        <w:t>rotate-left</w:t>
+      </w:r>
+      <w:r>
+        <w:rPr>
+          <w:b/>
+          <w:bCs/>
+        </w:rPr>
+        <w:t>.</w:t>
+      </w:r>
+      <w:r>
+        <w:t xml:space="preserve"> Il faut simplement faire jouer l’animation une fois en </w:t>
+      </w:r>
+      <w:r>
+        <w:t>2</w:t>
+      </w:r>
+      <w:r>
+        <w:rPr>
+          <w:b/>
+          <w:bCs/>
+        </w:rPr>
+        <w:t xml:space="preserve"> s</w:t>
+      </w:r>
+      <w:r>
+        <w:rPr>
+          <w:b/>
+          <w:bCs/>
+        </w:rPr>
+        <w:t>econdes</w:t>
+      </w:r>
+      <w:r>
+        <w:t xml:space="preserve">. </w:t>
+      </w:r>
+      <w:r>
+        <w:rPr>
+          <w:b/>
+          <w:bCs/>
+        </w:rPr>
+        <w:t>Une fois que l’animation est terminée</w:t>
+      </w:r>
+      <w:r>
+        <w:t>, on peut cliquer encore sur le bouton et l’animation va jouer.</w:t>
+      </w:r>
+    </w:p>
+    <w:p>
+      <w:pPr>
+        <w:pStyle w:val="Titre1"/>
+      </w:pPr>
+    </w:p>
+    <w:p>
+      <w:pPr>
+        <w:pStyle w:val="Titre1"/>
+      </w:pPr>
+      <w:r>
         <w:t xml:space="preserve">Question 2 – </w:t>
       </w:r>
-      <w:proofErr w:type="spellStart"/>
-      <w:r>
-        <w:t>BackgroundService</w:t>
-      </w:r>
-      <w:proofErr w:type="spellEnd"/>
-      <w:r>
-        <w:t xml:space="preserve"> et </w:t>
-      </w:r>
-      <w:proofErr w:type="spellStart"/>
+      <w:r>
+        <w:t xml:space="preserve">BackgroundService et </w:t>
+      </w:r>
       <w:r>
         <w:t>SignalR</w:t>
       </w:r>
-      <w:proofErr w:type="spellEnd"/>
-    </w:p>
-    <w:p>
-      <w:pPr>
-        <w:jc w:val="both"/>
-      </w:pPr>
     </w:p>
     <w:p>
       <w:pPr>
@@ -598,7 +1027,6 @@
       <w:r>
         <w:t xml:space="preserve"> utilisant le message </w:t>
       </w:r>
-      <w:proofErr w:type="spellStart"/>
       <w:r>
         <w:rPr>
           <w:b/>
@@ -606,7 +1034,6 @@
         </w:rPr>
         <w:t>IncreasePlayersChoices</w:t>
       </w:r>
-      <w:proofErr w:type="spellEnd"/>
       <w:r>
         <w:t xml:space="preserve"> qui </w:t>
       </w:r>
@@ -619,7 +1046,6 @@
       <w:r>
         <w:t xml:space="preserve"> Il faut envoyer ce message dans la méthode </w:t>
       </w:r>
-      <w:proofErr w:type="spellStart"/>
       <w:r>
         <w:rPr>
           <w:b/>
@@ -627,11 +1053,9 @@
         </w:rPr>
         <w:t>SelectChoice</w:t>
       </w:r>
-      <w:proofErr w:type="spellEnd"/>
       <w:r>
         <w:t xml:space="preserve"> de </w:t>
       </w:r>
-      <w:proofErr w:type="spellStart"/>
       <w:r>
         <w:rPr>
           <w:b/>
@@ -639,7 +1063,6 @@
         </w:rPr>
         <w:t>MathBackgroundService</w:t>
       </w:r>
-      <w:proofErr w:type="spellEnd"/>
       <w:r>
         <w:rPr>
           <w:b/>
@@ -656,6 +1079,7 @@
         <w:rPr>
           <w:noProof/>
         </w:rPr>
+        <w:lastRenderedPageBreak/>
         <w:drawing>
           <wp:inline distT="0" distB="0" distL="0" distR="0" wp14:anchorId="7601FFA0" wp14:editId="76970A8A">
             <wp:extent cx="3065452" cy="2295525"/>
@@ -705,19 +1129,11 @@
       <w:r>
         <w:t>(Ici on voit qu’un autre joueur a choisi la r</w:t>
       </w:r>
-      <w:proofErr w:type="spellStart"/>
-      <w:r>
-        <w:rPr>
-          <w:lang w:val="fr-CA"/>
-        </w:rPr>
-        <w:t>éponse</w:t>
-      </w:r>
-      <w:proofErr w:type="spellEnd"/>
-      <w:r>
-        <w:rPr>
-          <w:lang w:val="fr-CA"/>
-        </w:rPr>
-        <w:t xml:space="preserve"> 44)</w:t>
+      <w:r>
+        <w:rPr>
+          <w:lang w:val="fr-CA"/>
+        </w:rPr>
+        <w:t>éponse 44)</w:t>
       </w:r>
     </w:p>
     <w:p>
@@ -778,13 +1194,11 @@
         <w:jc w:val="both"/>
       </w:pPr>
       <w:r>
-        <w:lastRenderedPageBreak/>
         <w:t>Il existe déjà une méthode</w:t>
       </w:r>
       <w:r>
         <w:t xml:space="preserve"> </w:t>
       </w:r>
-      <w:proofErr w:type="spellStart"/>
       <w:r>
         <w:rPr>
           <w:b/>
@@ -792,14 +1206,12 @@
         </w:rPr>
         <w:t>EvaluateChoices</w:t>
       </w:r>
-      <w:proofErr w:type="spellEnd"/>
       <w:r>
         <w:t xml:space="preserve"> </w:t>
       </w:r>
       <w:r>
         <w:t xml:space="preserve">dans </w:t>
       </w:r>
-      <w:proofErr w:type="spellStart"/>
       <w:r>
         <w:rPr>
           <w:b/>
@@ -807,7 +1219,6 @@
         </w:rPr>
         <w:t>MathBackgroundService</w:t>
       </w:r>
-      <w:proofErr w:type="spellEnd"/>
       <w:r>
         <w:t xml:space="preserve"> qui évalue les réponses, vous </w:t>
       </w:r>
@@ -856,7 +1267,6 @@
       <w:r>
         <w:t xml:space="preserve">[Serveur] Notifier les clients avec un message </w:t>
       </w:r>
-      <w:proofErr w:type="spellStart"/>
       <w:r>
         <w:rPr>
           <w:b/>
@@ -864,7 +1274,6 @@
         </w:rPr>
         <w:t>SignalR</w:t>
       </w:r>
-      <w:proofErr w:type="spellEnd"/>
       <w:r>
         <w:t xml:space="preserve"> qui indique qu’ils ont eu la bonne réponse si c’est le cas.</w:t>
       </w:r>
@@ -877,7 +1286,6 @@
       <w:r>
         <w:t xml:space="preserve">[Serveur] Notifier les clients avec un message </w:t>
       </w:r>
-      <w:proofErr w:type="spellStart"/>
       <w:r>
         <w:rPr>
           <w:b/>
@@ -885,7 +1293,6 @@
         </w:rPr>
         <w:t>SignalR</w:t>
       </w:r>
-      <w:proofErr w:type="spellEnd"/>
       <w:r>
         <w:t xml:space="preserve"> qui indique qu’ils ont eu la mauvaise réponse si c’est le cas.</w:t>
       </w:r>
@@ -898,7 +1305,6 @@
       <w:r>
         <w:t xml:space="preserve">[Client] Faire un </w:t>
       </w:r>
-      <w:proofErr w:type="spellStart"/>
       <w:r>
         <w:rPr>
           <w:b/>
@@ -906,7 +1312,6 @@
         </w:rPr>
         <w:t>alert</w:t>
       </w:r>
-      <w:proofErr w:type="spellEnd"/>
       <w:r>
         <w:t xml:space="preserve"> qui affiche « Bonne réponse</w:t>
       </w:r>
@@ -916,7 +1321,6 @@
       <w:r>
         <w:t xml:space="preserve"> » et qui met à jour </w:t>
       </w:r>
-      <w:proofErr w:type="spellStart"/>
       <w:r>
         <w:rPr>
           <w:b/>
@@ -924,7 +1328,6 @@
         </w:rPr>
         <w:t>nbRightAnswers</w:t>
       </w:r>
-      <w:proofErr w:type="spellEnd"/>
       <w:r>
         <w:t xml:space="preserve"> lorsque le client reçoit un message qui indique une bonne réponse.</w:t>
       </w:r>
@@ -940,7 +1343,6 @@
       <w:r>
         <w:t xml:space="preserve">[Client] Faire un </w:t>
       </w:r>
-      <w:proofErr w:type="spellStart"/>
       <w:r>
         <w:rPr>
           <w:b/>
@@ -948,7 +1350,6 @@
         </w:rPr>
         <w:t>alert</w:t>
       </w:r>
-      <w:proofErr w:type="spellEnd"/>
       <w:r>
         <w:t xml:space="preserve"> qui affiche « Mauvaise réponse </w:t>
       </w:r>
@@ -984,6 +1385,7 @@
           <w:noProof/>
           <w:lang w:val="fr-CA"/>
         </w:rPr>
+        <w:lastRenderedPageBreak/>
         <w:drawing>
           <wp:inline distT="0" distB="0" distL="0" distR="0" wp14:anchorId="256AF967" wp14:editId="13EE9918">
             <wp:extent cx="2345838" cy="685165"/>
@@ -1150,23 +1552,7 @@
           <w:b/>
           <w:bCs/>
         </w:rPr>
-        <w:t>(</w:t>
-      </w:r>
-      <w:proofErr w:type="spellStart"/>
-      <w:r>
-        <w:rPr>
-          <w:b/>
-          <w:bCs/>
-        </w:rPr>
-        <w:t>NbRightAnswers</w:t>
-      </w:r>
-      <w:proofErr w:type="spellEnd"/>
-      <w:r>
-        <w:rPr>
-          <w:b/>
-          <w:bCs/>
-        </w:rPr>
-        <w:t>)</w:t>
+        <w:t>(NbRightAnswers)</w:t>
       </w:r>
       <w:r>
         <w:t xml:space="preserve"> des joueurs qui ont eu la bonne réponse</w:t>
@@ -1186,13 +1572,8 @@
         <w:t xml:space="preserve">. </w:t>
       </w:r>
       <w:r>
-        <w:t xml:space="preserve">(Vérifier que la donnée est encore bonne après un </w:t>
-      </w:r>
-      <w:proofErr w:type="spellStart"/>
-      <w:r>
-        <w:t>refresh</w:t>
-      </w:r>
-      <w:proofErr w:type="spellEnd"/>
+        <w:t>(Vérifier que la donnée est encore bonne après un refresh</w:t>
+      </w:r>
       <w:r>
         <w:t xml:space="preserve"> de la page</w:t>
       </w:r>
@@ -1226,438 +1607,546 @@
       </w:pPr>
       <w:r>
         <w:lastRenderedPageBreak/>
-        <w:t xml:space="preserve">Question </w:t>
-      </w:r>
-      <w:r>
-        <w:t>3</w:t>
-      </w:r>
-      <w:r>
-        <w:t xml:space="preserve"> – </w:t>
-      </w:r>
-      <w:r>
-        <w:t>Animations</w:t>
-      </w:r>
-    </w:p>
-    <w:p>
-      <w:pPr>
-        <w:jc w:val="both"/>
-      </w:pPr>
-      <w:r>
-        <w:t xml:space="preserve">À partir des fichiers de départs dans </w:t>
-      </w:r>
-      <w:proofErr w:type="spellStart"/>
-      <w:r>
-        <w:rPr>
-          <w:b/>
-          <w:bCs/>
-        </w:rPr>
-        <w:t>ngAnimations</w:t>
-      </w:r>
-      <w:proofErr w:type="spellEnd"/>
-      <w:r>
-        <w:t xml:space="preserve">, </w:t>
-      </w:r>
-    </w:p>
-    <w:p>
-      <w:pPr>
-        <w:jc w:val="both"/>
-      </w:pPr>
-      <w:r>
-        <w:t xml:space="preserve">Lorsque l’on clique sur </w:t>
-      </w:r>
-      <w:r>
-        <w:rPr>
-          <w:b/>
-          <w:bCs/>
-        </w:rPr>
-        <w:t>« Animer une fois »</w:t>
-      </w:r>
-      <w:r>
-        <w:t xml:space="preserve">, faites les animations </w:t>
-      </w:r>
-      <w:proofErr w:type="spellStart"/>
-      <w:r>
-        <w:rPr>
-          <w:b/>
-          <w:bCs/>
-        </w:rPr>
-        <w:t>Angular</w:t>
-      </w:r>
-      <w:proofErr w:type="spellEnd"/>
-      <w:r>
-        <w:t xml:space="preserve"> suivantes :</w:t>
-      </w:r>
-    </w:p>
-    <w:p>
-      <w:pPr>
-        <w:jc w:val="both"/>
-      </w:pPr>
-      <w:r>
-        <w:rPr>
-          <w:b/>
-          <w:bCs/>
-        </w:rPr>
-        <w:t xml:space="preserve">Animation </w:t>
-      </w:r>
-      <w:proofErr w:type="spellStart"/>
-      <w:r>
-        <w:rPr>
-          <w:b/>
-          <w:bCs/>
-        </w:rPr>
-        <w:t>s</w:t>
-      </w:r>
-      <w:r>
-        <w:rPr>
-          <w:b/>
-          <w:bCs/>
-        </w:rPr>
-        <w:t>hake</w:t>
-      </w:r>
-      <w:proofErr w:type="spellEnd"/>
-      <w:r>
-        <w:t xml:space="preserve"> du carré </w:t>
-      </w:r>
-      <w:r>
-        <w:rPr>
-          <w:b/>
-          <w:bCs/>
-        </w:rPr>
-        <w:t>rouge</w:t>
-      </w:r>
-      <w:r>
-        <w:t xml:space="preserve"> pendant </w:t>
-      </w:r>
-      <w:r>
-        <w:t>2</w:t>
-      </w:r>
-      <w:r>
-        <w:rPr>
-          <w:b/>
-          <w:bCs/>
-        </w:rPr>
-        <w:t xml:space="preserve"> seconde</w:t>
-      </w:r>
-      <w:r>
-        <w:rPr>
-          <w:b/>
-          <w:bCs/>
-        </w:rPr>
-        <w:t>s</w:t>
-      </w:r>
-    </w:p>
-    <w:p>
-      <w:pPr>
-        <w:jc w:val="both"/>
-      </w:pPr>
-      <w:r>
-        <w:t xml:space="preserve">Aussitôt que la première animation est terminée : </w:t>
-      </w:r>
-    </w:p>
-    <w:p>
-      <w:pPr>
-        <w:jc w:val="both"/>
-      </w:pPr>
-      <w:r>
-        <w:rPr>
-          <w:b/>
-          <w:bCs/>
-        </w:rPr>
-        <w:t xml:space="preserve">Animation </w:t>
-      </w:r>
-      <w:proofErr w:type="spellStart"/>
-      <w:r>
-        <w:rPr>
-          <w:b/>
-          <w:bCs/>
-        </w:rPr>
-        <w:t>b</w:t>
-      </w:r>
-      <w:r>
-        <w:rPr>
-          <w:b/>
-          <w:bCs/>
-        </w:rPr>
-        <w:t>ounce</w:t>
-      </w:r>
-      <w:proofErr w:type="spellEnd"/>
-      <w:r>
-        <w:t xml:space="preserve"> du carré </w:t>
-      </w:r>
-      <w:r>
-        <w:rPr>
-          <w:b/>
-          <w:bCs/>
-        </w:rPr>
-        <w:t>vert</w:t>
-      </w:r>
-      <w:r>
-        <w:t xml:space="preserve"> pendant </w:t>
-      </w:r>
-      <w:r>
-        <w:t>4</w:t>
-      </w:r>
-      <w:r>
-        <w:rPr>
-          <w:b/>
-          <w:bCs/>
-        </w:rPr>
-        <w:t xml:space="preserve"> seconde</w:t>
-      </w:r>
-      <w:r>
-        <w:rPr>
-          <w:b/>
-          <w:bCs/>
-        </w:rPr>
-        <w:t>s</w:t>
-      </w:r>
-    </w:p>
-    <w:p>
-      <w:pPr>
-        <w:jc w:val="both"/>
-      </w:pPr>
-      <w:r>
-        <w:rPr>
-          <w:b/>
-          <w:bCs/>
-        </w:rPr>
-        <w:t>1 seconde</w:t>
-      </w:r>
-      <w:r>
-        <w:rPr>
-          <w:b/>
-          <w:bCs/>
-        </w:rPr>
-        <w:t xml:space="preserve"> avant</w:t>
-      </w:r>
-      <w:r>
-        <w:t xml:space="preserve"> que l’animation du carré vert soit terminé</w:t>
-      </w:r>
-      <w:r>
-        <w:t>e</w:t>
-      </w:r>
-      <w:r>
-        <w:t> :</w:t>
-      </w:r>
-    </w:p>
-    <w:p>
-      <w:pPr>
-        <w:jc w:val="both"/>
-      </w:pPr>
-      <w:r>
-        <w:rPr>
-          <w:b/>
-          <w:bCs/>
-        </w:rPr>
-        <w:t xml:space="preserve">Animation </w:t>
-      </w:r>
-      <w:proofErr w:type="spellStart"/>
-      <w:r>
-        <w:rPr>
-          <w:b/>
-          <w:bCs/>
-        </w:rPr>
-        <w:t>t</w:t>
-      </w:r>
-      <w:r>
-        <w:rPr>
-          <w:b/>
-          <w:bCs/>
-        </w:rPr>
-        <w:t>ada</w:t>
-      </w:r>
-      <w:proofErr w:type="spellEnd"/>
-      <w:r>
-        <w:t xml:space="preserve"> du carré </w:t>
-      </w:r>
-      <w:r>
-        <w:rPr>
-          <w:b/>
-          <w:bCs/>
-        </w:rPr>
-        <w:t>bleu</w:t>
-      </w:r>
-      <w:r>
-        <w:t xml:space="preserve"> pendant </w:t>
-      </w:r>
-      <w:r>
-        <w:t>3</w:t>
-      </w:r>
-      <w:r>
-        <w:rPr>
-          <w:b/>
-          <w:bCs/>
-        </w:rPr>
-        <w:t xml:space="preserve"> seconde</w:t>
-      </w:r>
-      <w:r>
-        <w:rPr>
-          <w:b/>
-          <w:bCs/>
-        </w:rPr>
-        <w:t>s</w:t>
-      </w:r>
-    </w:p>
-    <w:p>
-      <w:pPr>
-        <w:jc w:val="both"/>
-      </w:pPr>
-    </w:p>
-    <w:p>
-      <w:pPr>
-        <w:jc w:val="both"/>
-      </w:pPr>
-      <w:r>
-        <w:t xml:space="preserve">Pour le bouton </w:t>
-      </w:r>
-      <w:r>
-        <w:rPr>
-          <w:b/>
-          <w:bCs/>
-        </w:rPr>
-        <w:t xml:space="preserve">« Animer en </w:t>
-      </w:r>
-      <w:proofErr w:type="spellStart"/>
-      <w:r>
-        <w:rPr>
-          <w:b/>
-          <w:bCs/>
-        </w:rPr>
-        <w:t>boulce</w:t>
-      </w:r>
-      <w:proofErr w:type="spellEnd"/>
-      <w:r>
-        <w:rPr>
-          <w:b/>
-          <w:bCs/>
-        </w:rPr>
-        <w:t> »</w:t>
-      </w:r>
-      <w:r>
-        <w:t xml:space="preserve">, faites exactement les mêmes animations (possible d’utiliser la même méthode, mais avec un paramètre </w:t>
-      </w:r>
-      <w:proofErr w:type="spellStart"/>
-      <w:proofErr w:type="gramStart"/>
-      <w:r>
-        <w:t>boucle:boolean</w:t>
-      </w:r>
-      <w:proofErr w:type="spellEnd"/>
-      <w:proofErr w:type="gramEnd"/>
-      <w:r>
-        <w:t>) et recommence</w:t>
-      </w:r>
-      <w:r>
-        <w:t>z</w:t>
-      </w:r>
-      <w:r>
-        <w:t xml:space="preserve"> à les jouer aussitôt que la 3</w:t>
-      </w:r>
-      <w:r>
-        <w:rPr>
-          <w:vertAlign w:val="superscript"/>
-        </w:rPr>
-        <w:t>e</w:t>
-      </w:r>
-      <w:r>
-        <w:t xml:space="preserve"> animation est terminée.</w:t>
-      </w:r>
-    </w:p>
-    <w:p>
-      <w:pPr>
-        <w:jc w:val="both"/>
-      </w:pPr>
-    </w:p>
-    <w:p>
-      <w:pPr>
-        <w:jc w:val="both"/>
-        <w:rPr>
-          <w:b/>
-          <w:bCs/>
-        </w:rPr>
-      </w:pPr>
-      <w:r>
-        <w:t xml:space="preserve">Pour le bouton </w:t>
-      </w:r>
-      <w:r>
-        <w:rPr>
-          <w:b/>
-          <w:bCs/>
-        </w:rPr>
-        <w:t>« Faire tourner »,</w:t>
-      </w:r>
-      <w:r>
-        <w:t xml:space="preserve"> utiliser l’animation </w:t>
-      </w:r>
-      <w:proofErr w:type="spellStart"/>
-      <w:r>
-        <w:rPr>
-          <w:b/>
-          <w:bCs/>
-        </w:rPr>
-        <w:t>css</w:t>
-      </w:r>
-      <w:proofErr w:type="spellEnd"/>
-      <w:r>
-        <w:t xml:space="preserve"> avec la classe </w:t>
-      </w:r>
-      <w:proofErr w:type="spellStart"/>
-      <w:r>
-        <w:rPr>
-          <w:b/>
-          <w:bCs/>
-        </w:rPr>
-        <w:t>rotate-left</w:t>
-      </w:r>
-      <w:proofErr w:type="spellEnd"/>
-      <w:r>
-        <w:rPr>
-          <w:b/>
-          <w:bCs/>
-        </w:rPr>
-        <w:t>.</w:t>
-      </w:r>
-      <w:r>
-        <w:t xml:space="preserve"> Il faut simplement faire jouer l’animation une fois en </w:t>
-      </w:r>
-      <w:r>
-        <w:t>2</w:t>
-      </w:r>
-      <w:r>
-        <w:rPr>
-          <w:b/>
-          <w:bCs/>
-        </w:rPr>
-        <w:t xml:space="preserve"> s</w:t>
-      </w:r>
-      <w:r>
-        <w:rPr>
-          <w:b/>
-          <w:bCs/>
-        </w:rPr>
-        <w:t>econdes</w:t>
-      </w:r>
-      <w:r>
-        <w:t xml:space="preserve">. </w:t>
-      </w:r>
-      <w:r>
-        <w:rPr>
-          <w:b/>
-          <w:bCs/>
-        </w:rPr>
-        <w:t>Une fois que l’animation est terminée</w:t>
-      </w:r>
-      <w:r>
-        <w:t>, on peut cliquer encore sur le bouton et l’animation va jouer.</w:t>
-      </w:r>
-    </w:p>
-    <w:p>
-      <w:pPr>
-        <w:jc w:val="both"/>
-        <w:rPr>
-          <w:lang w:val="fr-CA"/>
-        </w:rPr>
-      </w:pPr>
-    </w:p>
+        <w:t>Grille d’évaluation</w:t>
+      </w:r>
+    </w:p>
+    <w:p>
+      <w:pPr>
+        <w:jc w:val="both"/>
+      </w:pPr>
+    </w:p>
+    <w:tbl>
+      <w:tblPr>
+        <w:tblStyle w:val="Grilledutableau"/>
+        <w:tblW w:w="0" w:type="auto"/>
+        <w:tblLook w:val="04A0" w:firstRow="1" w:lastRow="0" w:firstColumn="1" w:lastColumn="0" w:noHBand="0" w:noVBand="1"/>
+      </w:tblPr>
+      <w:tblGrid>
+        <w:gridCol w:w="7723"/>
+        <w:gridCol w:w="1627"/>
+      </w:tblGrid>
+      <w:tr>
+        <w:tc>
+          <w:tcPr>
+            <w:tcW w:w="7723" w:type="dxa"/>
+          </w:tcPr>
+          <w:p>
+            <w:pPr>
+              <w:jc w:val="both"/>
+              <w:rPr>
+                <w:sz w:val="28"/>
+                <w:szCs w:val="28"/>
+              </w:rPr>
+            </w:pPr>
+            <w:r>
+              <w:rPr>
+                <w:sz w:val="28"/>
+                <w:szCs w:val="28"/>
+              </w:rPr>
+              <w:t>Évaluations</w:t>
+            </w:r>
+          </w:p>
+        </w:tc>
+        <w:tc>
+          <w:tcPr>
+            <w:tcW w:w="1627" w:type="dxa"/>
+          </w:tcPr>
+          <w:p>
+            <w:pPr>
+              <w:jc w:val="center"/>
+              <w:rPr>
+                <w:sz w:val="28"/>
+                <w:szCs w:val="28"/>
+              </w:rPr>
+            </w:pPr>
+            <w:r>
+              <w:rPr>
+                <w:sz w:val="28"/>
+                <w:szCs w:val="28"/>
+              </w:rPr>
+              <w:t>Pondération</w:t>
+            </w:r>
+          </w:p>
+        </w:tc>
+      </w:tr>
+      <w:tr>
+        <w:trPr>
+          <w:trHeight w:val="503"/>
+        </w:trPr>
+        <w:tc>
+          <w:tcPr>
+            <w:tcW w:w="9350" w:type="dxa"/>
+            <w:gridSpan w:val="2"/>
+          </w:tcPr>
+          <w:p>
+            <w:pPr>
+              <w:rPr>
+                <w:sz w:val="28"/>
+                <w:szCs w:val="28"/>
+              </w:rPr>
+            </w:pPr>
+          </w:p>
+          <w:p>
+            <w:pPr>
+              <w:spacing w:line="480" w:lineRule="auto"/>
+              <w:rPr>
+                <w:sz w:val="28"/>
+                <w:szCs w:val="28"/>
+              </w:rPr>
+            </w:pPr>
+            <w:r>
+              <w:rPr>
+                <w:sz w:val="28"/>
+                <w:szCs w:val="28"/>
+              </w:rPr>
+              <w:t>Question Mock</w:t>
+            </w:r>
+            <w:r>
+              <w:rPr>
+                <w:sz w:val="28"/>
+                <w:szCs w:val="28"/>
+              </w:rPr>
+              <w:t xml:space="preserve"> (7 points)</w:t>
+            </w:r>
+          </w:p>
+        </w:tc>
+      </w:tr>
+      <w:tr>
+        <w:tc>
+          <w:tcPr>
+            <w:tcW w:w="7723" w:type="dxa"/>
+          </w:tcPr>
+          <w:p>
+            <w:pPr>
+              <w:jc w:val="both"/>
+            </w:pPr>
+            <w:r>
+              <w:t>Réservation</w:t>
+            </w:r>
+            <w:r>
+              <w:t xml:space="preserve"> fonctionnel</w:t>
+            </w:r>
+            <w:r>
+              <w:t>le</w:t>
+            </w:r>
+          </w:p>
+        </w:tc>
+        <w:tc>
+          <w:tcPr>
+            <w:tcW w:w="1627" w:type="dxa"/>
+          </w:tcPr>
+          <w:p>
+            <w:pPr>
+              <w:jc w:val="center"/>
+            </w:pPr>
+            <w:r>
+              <w:t>3</w:t>
+            </w:r>
+          </w:p>
+        </w:tc>
+      </w:tr>
+      <w:tr>
+        <w:tc>
+          <w:tcPr>
+            <w:tcW w:w="7723" w:type="dxa"/>
+          </w:tcPr>
+          <w:p>
+            <w:pPr>
+              <w:jc w:val="both"/>
+            </w:pPr>
+            <w:r>
+              <w:t>Place déjà réservée</w:t>
+            </w:r>
+          </w:p>
+        </w:tc>
+        <w:tc>
+          <w:tcPr>
+            <w:tcW w:w="1627" w:type="dxa"/>
+          </w:tcPr>
+          <w:p>
+            <w:pPr>
+              <w:jc w:val="center"/>
+            </w:pPr>
+            <w:r>
+              <w:t>2</w:t>
+            </w:r>
+          </w:p>
+        </w:tc>
+      </w:tr>
+      <w:tr>
+        <w:tc>
+          <w:tcPr>
+            <w:tcW w:w="7723" w:type="dxa"/>
+          </w:tcPr>
+          <w:p>
+            <w:pPr>
+              <w:jc w:val="both"/>
+            </w:pPr>
+            <w:r>
+              <w:t>Numéro de place trop grand</w:t>
+            </w:r>
+          </w:p>
+        </w:tc>
+        <w:tc>
+          <w:tcPr>
+            <w:tcW w:w="1627" w:type="dxa"/>
+          </w:tcPr>
+          <w:p>
+            <w:pPr>
+              <w:jc w:val="center"/>
+            </w:pPr>
+            <w:r>
+              <w:t>1</w:t>
+            </w:r>
+          </w:p>
+        </w:tc>
+      </w:tr>
+      <w:tr>
+        <w:tc>
+          <w:tcPr>
+            <w:tcW w:w="7723" w:type="dxa"/>
+          </w:tcPr>
+          <w:p>
+            <w:pPr>
+              <w:jc w:val="both"/>
+            </w:pPr>
+            <w:r>
+              <w:t>L’utilisateur a déjà une place réservée</w:t>
+            </w:r>
+          </w:p>
+        </w:tc>
+        <w:tc>
+          <w:tcPr>
+            <w:tcW w:w="1627" w:type="dxa"/>
+          </w:tcPr>
+          <w:p>
+            <w:pPr>
+              <w:jc w:val="center"/>
+            </w:pPr>
+            <w:r>
+              <w:t>1</w:t>
+            </w:r>
+          </w:p>
+        </w:tc>
+      </w:tr>
+      <w:tr>
+        <w:trPr>
+          <w:trHeight w:val="494"/>
+        </w:trPr>
+        <w:tc>
+          <w:tcPr>
+            <w:tcW w:w="9350" w:type="dxa"/>
+            <w:gridSpan w:val="2"/>
+          </w:tcPr>
+          <w:p>
+            <w:pPr>
+              <w:rPr>
+                <w:sz w:val="28"/>
+                <w:szCs w:val="28"/>
+              </w:rPr>
+            </w:pPr>
+          </w:p>
+          <w:p>
+            <w:pPr>
+              <w:spacing w:line="480" w:lineRule="auto"/>
+              <w:rPr>
+                <w:sz w:val="28"/>
+                <w:szCs w:val="28"/>
+              </w:rPr>
+            </w:pPr>
+            <w:r>
+              <w:rPr>
+                <w:sz w:val="28"/>
+                <w:szCs w:val="28"/>
+              </w:rPr>
+              <w:t>Question Animations</w:t>
+            </w:r>
+            <w:r>
+              <w:rPr>
+                <w:sz w:val="28"/>
+                <w:szCs w:val="28"/>
+              </w:rPr>
+              <w:t xml:space="preserve"> (6 points)</w:t>
+            </w:r>
+          </w:p>
+        </w:tc>
+      </w:tr>
+      <w:tr>
+        <w:tc>
+          <w:tcPr>
+            <w:tcW w:w="7723" w:type="dxa"/>
+          </w:tcPr>
+          <w:p>
+            <w:pPr>
+              <w:jc w:val="both"/>
+            </w:pPr>
+            <w:r>
+              <w:t>Animation CSS</w:t>
+            </w:r>
+          </w:p>
+        </w:tc>
+        <w:tc>
+          <w:tcPr>
+            <w:tcW w:w="1627" w:type="dxa"/>
+          </w:tcPr>
+          <w:p>
+            <w:pPr>
+              <w:jc w:val="center"/>
+            </w:pPr>
+            <w:r>
+              <w:t>2</w:t>
+            </w:r>
+          </w:p>
+        </w:tc>
+      </w:tr>
+      <w:tr>
+        <w:tc>
+          <w:tcPr>
+            <w:tcW w:w="7723" w:type="dxa"/>
+          </w:tcPr>
+          <w:p>
+            <w:pPr>
+              <w:jc w:val="both"/>
+            </w:pPr>
+            <w:r>
+              <w:t>Animations Angular</w:t>
+            </w:r>
+          </w:p>
+        </w:tc>
+        <w:tc>
+          <w:tcPr>
+            <w:tcW w:w="1627" w:type="dxa"/>
+          </w:tcPr>
+          <w:p>
+            <w:pPr>
+              <w:jc w:val="center"/>
+            </w:pPr>
+            <w:r>
+              <w:t>3</w:t>
+            </w:r>
+          </w:p>
+        </w:tc>
+      </w:tr>
+      <w:tr>
+        <w:tc>
+          <w:tcPr>
+            <w:tcW w:w="7723" w:type="dxa"/>
+          </w:tcPr>
+          <w:p>
+            <w:pPr>
+              <w:jc w:val="both"/>
+            </w:pPr>
+            <w:r>
+              <w:t>Animation en boucle</w:t>
+            </w:r>
+          </w:p>
+        </w:tc>
+        <w:tc>
+          <w:tcPr>
+            <w:tcW w:w="1627" w:type="dxa"/>
+          </w:tcPr>
+          <w:p>
+            <w:pPr>
+              <w:jc w:val="center"/>
+            </w:pPr>
+            <w:r>
+              <w:t>1</w:t>
+            </w:r>
+          </w:p>
+        </w:tc>
+      </w:tr>
+      <w:tr>
+        <w:trPr>
+          <w:trHeight w:val="547"/>
+        </w:trPr>
+        <w:tc>
+          <w:tcPr>
+            <w:tcW w:w="9350" w:type="dxa"/>
+            <w:gridSpan w:val="2"/>
+          </w:tcPr>
+          <w:p>
+            <w:pPr>
+              <w:rPr>
+                <w:sz w:val="28"/>
+                <w:szCs w:val="28"/>
+              </w:rPr>
+            </w:pPr>
+          </w:p>
+          <w:p>
+            <w:pPr>
+              <w:spacing w:line="480" w:lineRule="auto"/>
+              <w:rPr>
+                <w:sz w:val="28"/>
+                <w:szCs w:val="28"/>
+              </w:rPr>
+            </w:pPr>
+            <w:r>
+              <w:rPr>
+                <w:sz w:val="28"/>
+                <w:szCs w:val="28"/>
+              </w:rPr>
+              <w:t>Question BackgroundService</w:t>
+            </w:r>
+            <w:r>
+              <w:rPr>
+                <w:sz w:val="28"/>
+                <w:szCs w:val="28"/>
+              </w:rPr>
+              <w:t xml:space="preserve"> (7 points)</w:t>
+            </w:r>
+          </w:p>
+        </w:tc>
+      </w:tr>
+      <w:tr>
+        <w:tc>
+          <w:tcPr>
+            <w:tcW w:w="7723" w:type="dxa"/>
+          </w:tcPr>
+          <w:p>
+            <w:pPr>
+              <w:jc w:val="both"/>
+            </w:pPr>
+            <w:r>
+              <w:t>Choix des joueurs</w:t>
+            </w:r>
+          </w:p>
+        </w:tc>
+        <w:tc>
+          <w:tcPr>
+            <w:tcW w:w="1627" w:type="dxa"/>
+          </w:tcPr>
+          <w:p>
+            <w:pPr>
+              <w:jc w:val="center"/>
+            </w:pPr>
+            <w:r>
+              <w:t>2</w:t>
+            </w:r>
+          </w:p>
+        </w:tc>
+      </w:tr>
+      <w:tr>
+        <w:tc>
+          <w:tcPr>
+            <w:tcW w:w="7723" w:type="dxa"/>
+          </w:tcPr>
+          <w:p>
+            <w:pPr>
+              <w:jc w:val="both"/>
+            </w:pPr>
+            <w:r>
+              <w:t>Résultat des joueurs</w:t>
+            </w:r>
+          </w:p>
+        </w:tc>
+        <w:tc>
+          <w:tcPr>
+            <w:tcW w:w="1627" w:type="dxa"/>
+          </w:tcPr>
+          <w:p>
+            <w:pPr>
+              <w:jc w:val="center"/>
+            </w:pPr>
+            <w:r>
+              <w:t>3</w:t>
+            </w:r>
+          </w:p>
+        </w:tc>
+      </w:tr>
+      <w:tr>
+        <w:tc>
+          <w:tcPr>
+            <w:tcW w:w="7723" w:type="dxa"/>
+          </w:tcPr>
+          <w:p>
+            <w:pPr>
+              <w:jc w:val="both"/>
+            </w:pPr>
+            <w:r>
+              <w:t>Nombre de bonnes réponses</w:t>
+            </w:r>
+          </w:p>
+        </w:tc>
+        <w:tc>
+          <w:tcPr>
+            <w:tcW w:w="1627" w:type="dxa"/>
+          </w:tcPr>
+          <w:p>
+            <w:pPr>
+              <w:jc w:val="center"/>
+            </w:pPr>
+            <w:r>
+              <w:t>2</w:t>
+            </w:r>
+          </w:p>
+        </w:tc>
+      </w:tr>
+      <w:tr>
+        <w:tc>
+          <w:tcPr>
+            <w:tcW w:w="9350" w:type="dxa"/>
+            <w:gridSpan w:val="2"/>
+          </w:tcPr>
+          <w:p>
+            <w:pPr>
+              <w:jc w:val="center"/>
+            </w:pPr>
+          </w:p>
+        </w:tc>
+      </w:tr>
+      <w:tr>
+        <w:tc>
+          <w:tcPr>
+            <w:tcW w:w="7723" w:type="dxa"/>
+          </w:tcPr>
+          <w:p>
+            <w:pPr>
+              <w:jc w:val="both"/>
+              <w:rPr>
+                <w:b/>
+                <w:bCs/>
+                <w:sz w:val="28"/>
+                <w:szCs w:val="28"/>
+              </w:rPr>
+            </w:pPr>
+            <w:r>
+              <w:rPr>
+                <w:b/>
+                <w:bCs/>
+                <w:sz w:val="28"/>
+                <w:szCs w:val="28"/>
+              </w:rPr>
+              <w:t>Total</w:t>
+            </w:r>
+          </w:p>
+        </w:tc>
+        <w:tc>
+          <w:tcPr>
+            <w:tcW w:w="1627" w:type="dxa"/>
+          </w:tcPr>
+          <w:p>
+            <w:pPr>
+              <w:jc w:val="center"/>
+              <w:rPr>
+                <w:b/>
+                <w:bCs/>
+                <w:sz w:val="28"/>
+                <w:szCs w:val="28"/>
+              </w:rPr>
+            </w:pPr>
+            <w:r>
+              <w:rPr>
+                <w:b/>
+                <w:bCs/>
+                <w:sz w:val="28"/>
+                <w:szCs w:val="28"/>
+              </w:rPr>
+              <w:t>20</w:t>
+            </w:r>
+          </w:p>
+        </w:tc>
+      </w:tr>
+    </w:tbl>
     <w:p>
       <w:pPr>
         <w:jc w:val="both"/>
@@ -1684,7 +2173,7 @@
 </file>
 
 <file path=word/numbering.xml><?xml version="1.0" encoding="utf-8"?>
-<w:numbering xmlns:wpc="http://schemas.microsoft.com/office/word/2010/wordprocessingCanvas" xmlns:cx="http://schemas.microsoft.com/office/drawing/2014/chartex" xmlns:cx1="http://schemas.microsoft.com/office/drawing/2015/9/8/chartex" xmlns:cx2="http://schemas.microsoft.com/office/drawing/2015/10/21/chartex" xmlns:cx3="http://schemas.microsoft.com/office/drawing/2016/5/9/chartex" xmlns:cx4="http://schemas.microsoft.com/office/drawing/2016/5/10/chartex" xmlns:cx5="http://schemas.microsoft.com/office/drawing/2016/5/11/chartex" xmlns:cx6="http://schemas.microsoft.com/office/drawing/2016/5/12/chartex" xmlns:cx7="http://schemas.microsoft.com/office/drawing/2016/5/13/chartex" xmlns:cx8="http://schemas.microsoft.com/office/drawing/2016/5/14/chartex" xmlns:mc="http://schemas.openxmlformats.org/markup-compatibility/2006" xmlns:aink="http://schemas.microsoft.com/office/drawing/2016/ink" xmlns:am3d="http://schemas.microsoft.com/office/drawing/2017/model3d" xmlns:o="urn:schemas-microsoft-com:office:office" xmlns:oel="http://schemas.microsoft.com/office/2019/extlst" xmlns:r="http://schemas.openxmlformats.org/officeDocument/2006/relationships" xmlns:m="http://schemas.openxmlformats.org/officeDocument/2006/math" xmlns:v="urn:schemas-microsoft-com:vml" xmlns:wp14="http://schemas.microsoft.com/office/word/2010/wordprocessingDrawing" xmlns:wp="http://schemas.openxmlformats.org/drawingml/2006/wordprocessingDrawing" xmlns:w10="urn:schemas-microsoft-com:office:word" xmlns:w="http://schemas.openxmlformats.org/wordprocessingml/2006/main" xmlns:w14="http://schemas.microsoft.com/office/word/2010/wordml" xmlns:w15="http://schemas.microsoft.com/office/word/2012/wordml" xmlns:w16cex="http://schemas.microsoft.com/office/word/2018/wordml/cex" xmlns:w16cid="http://schemas.microsoft.com/office/word/2016/wordml/cid" xmlns:w16="http://schemas.microsoft.com/office/word/2018/wordml" xmlns:w16du="http://schemas.microsoft.com/office/word/2023/wordml/word16du" xmlns:w16sdtdh="http://schemas.microsoft.com/office/word/2020/wordml/sdtdatahash" xmlns:w16se="http://schemas.microsoft.com/office/word/2015/wordml/symex" xmlns:wpg="http://schemas.microsoft.com/office/word/2010/wordprocessingGroup" xmlns:wpi="http://schemas.microsoft.com/office/word/2010/wordprocessingInk" xmlns:wne="http://schemas.microsoft.com/office/word/2006/wordml" xmlns:wps="http://schemas.microsoft.com/office/word/2010/wordprocessingShape" mc:Ignorable="w14 w15 w16se w16cid w16 w16cex w16sdtdh w16du wp14">
+<w:numbering xmlns:wpc="http://schemas.microsoft.com/office/word/2010/wordprocessingCanvas" xmlns:cx="http://schemas.microsoft.com/office/drawing/2014/chartex" xmlns:cx1="http://schemas.microsoft.com/office/drawing/2015/9/8/chartex" xmlns:cx2="http://schemas.microsoft.com/office/drawing/2015/10/21/chartex" xmlns:cx3="http://schemas.microsoft.com/office/drawing/2016/5/9/chartex" xmlns:cx4="http://schemas.microsoft.com/office/drawing/2016/5/10/chartex" xmlns:cx5="http://schemas.microsoft.com/office/drawing/2016/5/11/chartex" xmlns:cx6="http://schemas.microsoft.com/office/drawing/2016/5/12/chartex" xmlns:cx7="http://schemas.microsoft.com/office/drawing/2016/5/13/chartex" xmlns:cx8="http://schemas.microsoft.com/office/drawing/2016/5/14/chartex" xmlns:mc="http://schemas.openxmlformats.org/markup-compatibility/2006" xmlns:aink="http://schemas.microsoft.com/office/drawing/2016/ink" xmlns:am3d="http://schemas.microsoft.com/office/drawing/2017/model3d" xmlns:o="urn:schemas-microsoft-com:office:office" xmlns:oel="http://schemas.microsoft.com/office/2019/extlst" xmlns:r="http://schemas.openxmlformats.org/officeDocument/2006/relationships" xmlns:m="http://schemas.openxmlformats.org/officeDocument/2006/math" xmlns:v="urn:schemas-microsoft-com:vml" xmlns:wp14="http://schemas.microsoft.com/office/word/2010/wordprocessingDrawing" xmlns:wp="http://schemas.openxmlformats.org/drawingml/2006/wordprocessingDrawing" xmlns:w10="urn:schemas-microsoft-com:office:word" xmlns:w="http://schemas.openxmlformats.org/wordprocessingml/2006/main" xmlns:w14="http://schemas.microsoft.com/office/word/2010/wordml" xmlns:w15="http://schemas.microsoft.com/office/word/2012/wordml" xmlns:w16cex="http://schemas.microsoft.com/office/word/2018/wordml/cex" xmlns:w16cid="http://schemas.microsoft.com/office/word/2016/wordml/cid" xmlns:w16="http://schemas.microsoft.com/office/word/2018/wordml" xmlns:w16du="http://schemas.microsoft.com/office/word/2023/wordml/word16du" xmlns:w16sdtdh="http://schemas.microsoft.com/office/word/2020/wordml/sdtdatahash" xmlns:w16sdtfl="http://schemas.microsoft.com/office/word/2024/wordml/sdtformatlock" xmlns:w16se="http://schemas.microsoft.com/office/word/2015/wordml/symex" xmlns:wpg="http://schemas.microsoft.com/office/word/2010/wordprocessingGroup" xmlns:wpi="http://schemas.microsoft.com/office/word/2010/wordprocessingInk" xmlns:wne="http://schemas.microsoft.com/office/word/2006/wordml" xmlns:wps="http://schemas.microsoft.com/office/word/2010/wordprocessingShape" mc:Ignorable="w14 w15 w16se w16cid w16 w16cex w16sdtdh w16sdtfl w16du wp14">
   <w:abstractNum w:abstractNumId="0" w15:restartNumberingAfterBreak="0">
     <w:nsid w:val="09C9158C"/>
     <w:multiLevelType w:val="hybridMultilevel"/>
@@ -2427,7 +2916,7 @@
 </file>
 
 <file path=word/styles.xml><?xml version="1.0" encoding="utf-8"?>
-<w:styles xmlns:mc="http://schemas.openxmlformats.org/markup-compatibility/2006" xmlns:r="http://schemas.openxmlformats.org/officeDocument/2006/relationships" xmlns:w="http://schemas.openxmlformats.org/wordprocessingml/2006/main" xmlns:w14="http://schemas.microsoft.com/office/word/2010/wordml" xmlns:w15="http://schemas.microsoft.com/office/word/2012/wordml" xmlns:w16cex="http://schemas.microsoft.com/office/word/2018/wordml/cex" xmlns:w16cid="http://schemas.microsoft.com/office/word/2016/wordml/cid" xmlns:w16="http://schemas.microsoft.com/office/word/2018/wordml" xmlns:w16du="http://schemas.microsoft.com/office/word/2023/wordml/word16du" xmlns:w16sdtdh="http://schemas.microsoft.com/office/word/2020/wordml/sdtdatahash" xmlns:w16se="http://schemas.microsoft.com/office/word/2015/wordml/symex" mc:Ignorable="w14 w15 w16se w16cid w16 w16cex w16sdtdh w16du">
+<w:styles xmlns:mc="http://schemas.openxmlformats.org/markup-compatibility/2006" xmlns:r="http://schemas.openxmlformats.org/officeDocument/2006/relationships" xmlns:w="http://schemas.openxmlformats.org/wordprocessingml/2006/main" xmlns:w14="http://schemas.microsoft.com/office/word/2010/wordml" xmlns:w15="http://schemas.microsoft.com/office/word/2012/wordml" xmlns:w16cex="http://schemas.microsoft.com/office/word/2018/wordml/cex" xmlns:w16cid="http://schemas.microsoft.com/office/word/2016/wordml/cid" xmlns:w16="http://schemas.microsoft.com/office/word/2018/wordml" xmlns:w16du="http://schemas.microsoft.com/office/word/2023/wordml/word16du" xmlns:w16sdtdh="http://schemas.microsoft.com/office/word/2020/wordml/sdtdatahash" xmlns:w16sdtfl="http://schemas.microsoft.com/office/word/2024/wordml/sdtformatlock" xmlns:w16se="http://schemas.microsoft.com/office/word/2015/wordml/symex" mc:Ignorable="w14 w15 w16se w16cid w16 w16cex w16sdtdh w16sdtfl w16du">
   <w:docDefaults>
     <w:rPrDefault>
       <w:rPr>
@@ -2883,7 +3372,6 @@
   <w:style w:type="character" w:default="1" w:styleId="Policepardfaut">
     <w:name w:val="Default Paragraph Font"/>
     <w:uiPriority w:val="1"/>
-    <w:semiHidden/>
     <w:unhideWhenUsed/>
   </w:style>
   <w:style w:type="table" w:default="1" w:styleId="TableauNormal">

</xml_diff>